<commit_message>
Se agregó el diagrama de robustez del CU19 - Cierre de caja chica y se corrigió su descripción de CU
</commit_message>
<xml_diff>
--- a/Documentación/CU-19_CierreDeCaja/Descripción.docx
+++ b/Documentación/CU-19_CierreDeCaja/Descripción.docx
@@ -568,7 +568,13 @@
             </w:r>
             <w:proofErr w:type="spellStart"/>
             <w:r>
-              <w:t>ConfirmationView</w:t>
+              <w:t>Confirma</w:t>
+            </w:r>
+            <w:r>
+              <w:t>c</w:t>
+            </w:r>
+            <w:r>
+              <w:t>ionView</w:t>
             </w:r>
             <w:proofErr w:type="spellEnd"/>
             <w:r>
@@ -658,6 +664,23 @@
               <w:t>El sistema</w:t>
             </w:r>
             <w:r>
+              <w:t xml:space="preserve"> cierra</w:t>
+            </w:r>
+            <w:r>
+              <w:t xml:space="preserve"> la ventana</w:t>
+            </w:r>
+            <w:r>
+              <w:t xml:space="preserve"> </w:t>
+            </w:r>
+            <w:proofErr w:type="spellStart"/>
+            <w:r>
+              <w:t>ConfirmacionView</w:t>
+            </w:r>
+            <w:proofErr w:type="spellEnd"/>
+            <w:r>
+              <w:t>,</w:t>
+            </w:r>
+            <w:r>
               <w:t xml:space="preserve"> valida el conteo de efectivo con el total en efectivo</w:t>
             </w:r>
             <w:r>
@@ -703,15 +726,6 @@
             </w:r>
             <w:r>
               <w:t>EX-01</w:t>
-            </w:r>
-            <w:r>
-              <w:t>,</w:t>
-            </w:r>
-            <w:r>
-              <w:t xml:space="preserve"> </w:t>
-            </w:r>
-            <w:r>
-              <w:t>EX -02</w:t>
             </w:r>
             <w:r>
               <w:t>)</w:t>
@@ -765,7 +779,13 @@
             </w:r>
             <w:proofErr w:type="spellEnd"/>
             <w:r>
-              <w:t xml:space="preserve"> con los campos Id de la caja, Fecha y hora de cierre, Número total de ventas realizadas, total de ventas en efectivo, total de ventas por tarjeta, total de ventas por monedero, monto total en caja, Diferencias detectadas y responsable de caja</w:t>
+              <w:t xml:space="preserve"> con los campos Id de la caja, Fecha y hora de cierre, Número total de ventas realizadas, total de ventas en efectivo, total </w:t>
+            </w:r>
+            <w:r>
+              <w:t>de</w:t>
+            </w:r>
+            <w:r>
+              <w:t xml:space="preserve"> ventas por tarjeta, total de ventas por monedero, monto total en caja, Diferencias detectadas y responsable de caja</w:t>
             </w:r>
             <w:r>
               <w:t xml:space="preserve"> y un botón </w:t>
@@ -1001,6 +1021,7 @@
               <w:jc w:val="both"/>
             </w:pPr>
             <w:r>
+              <w:lastRenderedPageBreak/>
               <w:t>El actor hace clic en el botón “Cancelar”</w:t>
             </w:r>
             <w:r>
@@ -1017,12 +1038,17 @@
               <w:jc w:val="both"/>
             </w:pPr>
             <w:r>
-              <w:lastRenderedPageBreak/>
               <w:t xml:space="preserve">El sistema cierra la ventana </w:t>
             </w:r>
             <w:proofErr w:type="spellStart"/>
             <w:r>
-              <w:t>ConfirmationView</w:t>
+              <w:t>Confirma</w:t>
+            </w:r>
+            <w:r>
+              <w:t>c</w:t>
+            </w:r>
+            <w:r>
+              <w:t>ionView</w:t>
             </w:r>
             <w:proofErr w:type="spellEnd"/>
             <w:r>
@@ -1079,7 +1105,13 @@
             </w:r>
             <w:proofErr w:type="spellStart"/>
             <w:r>
-              <w:t>ConfirmationView</w:t>
+              <w:t>Confirma</w:t>
+            </w:r>
+            <w:r>
+              <w:t>c</w:t>
+            </w:r>
+            <w:r>
+              <w:t>ionView</w:t>
             </w:r>
             <w:proofErr w:type="spellEnd"/>
             <w:r>
@@ -1161,7 +1193,13 @@
             </w:r>
             <w:proofErr w:type="spellStart"/>
             <w:r>
-              <w:t>ConfirmationView</w:t>
+              <w:t>Confirma</w:t>
+            </w:r>
+            <w:r>
+              <w:t>c</w:t>
+            </w:r>
+            <w:r>
+              <w:t>ionView</w:t>
             </w:r>
             <w:proofErr w:type="spellEnd"/>
             <w:r>
@@ -1201,7 +1239,13 @@
             </w:r>
             <w:proofErr w:type="spellStart"/>
             <w:r>
-              <w:t>ConfirmationView</w:t>
+              <w:t>Confirma</w:t>
+            </w:r>
+            <w:r>
+              <w:t>c</w:t>
+            </w:r>
+            <w:r>
+              <w:t>ionView</w:t>
             </w:r>
             <w:proofErr w:type="spellEnd"/>
             <w:r>
@@ -1340,162 +1384,6 @@
               </w:numPr>
             </w:pPr>
             <w:r>
-              <w:t>Regresa al flujo normal en el último paso.</w:t>
-            </w:r>
-          </w:p>
-          <w:p>
-            <w:r>
-              <w:t>EX-02 No se Encontró Donde Registrar la Información</w:t>
-            </w:r>
-          </w:p>
-          <w:p>
-            <w:pPr>
-              <w:pStyle w:val="Prrafodelista"/>
-              <w:numPr>
-                <w:ilvl w:val="0"/>
-                <w:numId w:val="13"/>
-              </w:numPr>
-              <w:spacing w:after="160" w:line="23" w:lineRule="atLeast"/>
-              <w:jc w:val="both"/>
-              <w:rPr>
-                <w:rFonts w:eastAsia="Arial"/>
-                <w:szCs w:val="22"/>
-              </w:rPr>
-            </w:pPr>
-            <w:r>
-              <w:rPr>
-                <w:rFonts w:eastAsia="Arial"/>
-                <w:szCs w:val="22"/>
-              </w:rPr>
-              <w:t xml:space="preserve">El sistema muestra en pantalla la ventana </w:t>
-            </w:r>
-            <w:proofErr w:type="spellStart"/>
-            <w:r>
-              <w:t>ErrorView</w:t>
-            </w:r>
-            <w:proofErr w:type="spellEnd"/>
-            <w:r>
-              <w:rPr>
-                <w:rFonts w:eastAsia="Arial"/>
-                <w:szCs w:val="22"/>
-              </w:rPr>
-              <w:t xml:space="preserve"> con el mensaje “No se pudo encontrar </w:t>
-            </w:r>
-            <w:r>
-              <w:rPr>
-                <w:rFonts w:eastAsia="Arial"/>
-                <w:szCs w:val="22"/>
-              </w:rPr>
-              <w:t>el lugar</w:t>
-            </w:r>
-            <w:r>
-              <w:rPr>
-                <w:rFonts w:eastAsia="Arial"/>
-                <w:szCs w:val="22"/>
-              </w:rPr>
-              <w:t xml:space="preserve"> donde registrar la información, comuníquelo con el administrador” junto con un botón de aceptar.</w:t>
-            </w:r>
-          </w:p>
-          <w:p>
-            <w:pPr>
-              <w:pStyle w:val="Prrafodelista"/>
-              <w:numPr>
-                <w:ilvl w:val="0"/>
-                <w:numId w:val="13"/>
-              </w:numPr>
-              <w:spacing w:after="160" w:line="23" w:lineRule="atLeast"/>
-              <w:jc w:val="both"/>
-              <w:rPr>
-                <w:rFonts w:eastAsia="Arial"/>
-                <w:szCs w:val="22"/>
-              </w:rPr>
-            </w:pPr>
-            <w:r>
-              <w:rPr>
-                <w:rFonts w:eastAsia="Arial"/>
-                <w:szCs w:val="22"/>
-              </w:rPr>
-              <w:t xml:space="preserve">El </w:t>
-            </w:r>
-            <w:r>
-              <w:rPr>
-                <w:rFonts w:eastAsia="Arial"/>
-                <w:szCs w:val="22"/>
-              </w:rPr>
-              <w:t>cajero</w:t>
-            </w:r>
-            <w:r>
-              <w:rPr>
-                <w:rFonts w:eastAsia="Arial"/>
-                <w:szCs w:val="22"/>
-              </w:rPr>
-              <w:t xml:space="preserve"> da clic en “Aceptar”.</w:t>
-            </w:r>
-          </w:p>
-          <w:p>
-            <w:pPr>
-              <w:pStyle w:val="Prrafodelista"/>
-              <w:numPr>
-                <w:ilvl w:val="0"/>
-                <w:numId w:val="13"/>
-              </w:numPr>
-              <w:spacing w:after="160" w:line="23" w:lineRule="atLeast"/>
-              <w:jc w:val="both"/>
-              <w:rPr>
-                <w:rFonts w:eastAsia="Arial"/>
-                <w:szCs w:val="22"/>
-              </w:rPr>
-            </w:pPr>
-            <w:r>
-              <w:rPr>
-                <w:rFonts w:eastAsia="Arial"/>
-                <w:szCs w:val="22"/>
-              </w:rPr>
-              <w:t xml:space="preserve">El sistema cierra las ventanas </w:t>
-            </w:r>
-            <w:proofErr w:type="spellStart"/>
-            <w:r>
-              <w:t>ErrorView</w:t>
-            </w:r>
-            <w:proofErr w:type="spellEnd"/>
-            <w:r>
-              <w:rPr>
-                <w:rFonts w:eastAsia="Arial"/>
-                <w:szCs w:val="22"/>
-              </w:rPr>
-              <w:t xml:space="preserve"> y </w:t>
-            </w:r>
-            <w:proofErr w:type="spellStart"/>
-            <w:r>
-              <w:t>CierreCaja</w:t>
-            </w:r>
-            <w:r>
-              <w:t>View</w:t>
-            </w:r>
-            <w:proofErr w:type="spellEnd"/>
-            <w:r>
-              <w:t>.</w:t>
-            </w:r>
-          </w:p>
-          <w:p>
-            <w:pPr>
-              <w:pStyle w:val="Prrafodelista"/>
-              <w:numPr>
-                <w:ilvl w:val="0"/>
-                <w:numId w:val="13"/>
-              </w:numPr>
-              <w:spacing w:after="160" w:line="23" w:lineRule="atLeast"/>
-              <w:jc w:val="both"/>
-              <w:rPr>
-                <w:rFonts w:eastAsia="Arial"/>
-                <w:szCs w:val="22"/>
-              </w:rPr>
-            </w:pPr>
-            <w:r>
-              <w:rPr>
-                <w:rFonts w:eastAsia="Arial"/>
-                <w:szCs w:val="22"/>
-              </w:rPr>
               <w:t>Regresa al flujo normal en el último paso.</w:t>
             </w:r>
           </w:p>
@@ -3799,6 +3687,7 @@
   <w:style w:type="character" w:default="1" w:styleId="Fuentedeprrafopredeter">
     <w:name w:val="Default Paragraph Font"/>
     <w:uiPriority w:val="1"/>
+    <w:semiHidden/>
     <w:unhideWhenUsed/>
   </w:style>
   <w:style w:type="table" w:default="1" w:styleId="Tablanormal">

</xml_diff>

<commit_message>
Se corrigieron los prototipos del CU19 al CU20
</commit_message>
<xml_diff>
--- a/Documentación/CU-19_CierreDeCaja/Descripción.docx
+++ b/Documentación/CU-19_CierreDeCaja/Descripción.docx
@@ -92,7 +92,19 @@
               <w:jc w:val="both"/>
             </w:pPr>
             <w:r>
-              <w:t>El caso de uso permite a los Cajeros realizar el cierre de caja chica en el sistema, obteniendo un reporte de cierre que incluye un resumen de las ventas realizadas durante el turno. El sistema registra el reporte de cierre de caja para futuras consultas</w:t>
+              <w:t>El caso de uso permite a los Cajeros realizar el cierre de caja chica en el sistema, obteniendo un reporte de c</w:t>
+            </w:r>
+            <w:r>
+              <w:t>aja</w:t>
+            </w:r>
+            <w:r>
+              <w:t xml:space="preserve"> que incluye un resumen de</w:t>
+            </w:r>
+            <w:r>
+              <w:t>l total de</w:t>
+            </w:r>
+            <w:r>
+              <w:t xml:space="preserve"> las ventas realizadas durante el turno. El sistema registra el reporte de cierre de caja para futuras consultas</w:t>
             </w:r>
             <w:r>
               <w:t>.</w:t>
@@ -338,14 +350,18 @@
             <w:r>
               <w:t xml:space="preserve">El sistema muestra la ventana </w:t>
             </w:r>
-            <w:proofErr w:type="spellStart"/>
+            <w:r>
+              <w:t>“</w:t>
+            </w:r>
             <w:r>
               <w:t>CierreCaja</w:t>
             </w:r>
             <w:r>
               <w:t>View</w:t>
             </w:r>
-            <w:proofErr w:type="spellEnd"/>
+            <w:r>
+              <w:t>”</w:t>
+            </w:r>
             <w:r>
               <w:t xml:space="preserve"> </w:t>
             </w:r>
@@ -362,112 +378,157 @@
               <w:t xml:space="preserve">, con las columnas </w:t>
             </w:r>
             <w:r>
-              <w:t>No. Venta y</w:t>
+              <w:t>“</w:t>
+            </w:r>
+            <w:r>
+              <w:t>No. Venta</w:t>
+            </w:r>
+            <w:r>
+              <w:t>”</w:t>
+            </w:r>
+            <w:r>
+              <w:t xml:space="preserve"> y</w:t>
             </w:r>
             <w:r>
               <w:t xml:space="preserve"> </w:t>
             </w:r>
             <w:r>
-              <w:t>Total,</w:t>
+              <w:t>“</w:t>
+            </w:r>
+            <w:r>
+              <w:t>Total</w:t>
+            </w:r>
+            <w:r>
+              <w:t xml:space="preserve"> de Venta</w:t>
+            </w:r>
+            <w:r>
+              <w:t>”</w:t>
+            </w:r>
+            <w:r>
+              <w:t>,</w:t>
             </w:r>
             <w:r>
               <w:t xml:space="preserve"> </w:t>
             </w:r>
             <w:r>
+              <w:t xml:space="preserve">obtiene la información de las ventas y llena la tabla, </w:t>
+            </w:r>
+            <w:r>
               <w:t xml:space="preserve">debajo </w:t>
             </w:r>
             <w:r>
               <w:t xml:space="preserve">muestra </w:t>
             </w:r>
             <w:r>
-              <w:t>cuatro</w:t>
+              <w:t>tres campos</w:t>
+            </w:r>
+            <w:r>
+              <w:t xml:space="preserve">, </w:t>
+            </w:r>
+            <w:r>
+              <w:t>“T</w:t>
+            </w:r>
+            <w:r>
+              <w:t xml:space="preserve">otal </w:t>
+            </w:r>
+            <w:r>
+              <w:t xml:space="preserve">en </w:t>
+            </w:r>
+            <w:r>
+              <w:t>E</w:t>
+            </w:r>
+            <w:r>
+              <w:t>fectivo</w:t>
+            </w:r>
+            <w:r>
+              <w:t>”</w:t>
+            </w:r>
+            <w:r>
+              <w:t xml:space="preserve">, </w:t>
+            </w:r>
+            <w:r>
+              <w:t>“T</w:t>
+            </w:r>
+            <w:r>
+              <w:t xml:space="preserve">otal con </w:t>
+            </w:r>
+            <w:r>
+              <w:t>T</w:t>
+            </w:r>
+            <w:r>
+              <w:t>arjeta</w:t>
+            </w:r>
+            <w:r>
+              <w:t>”</w:t>
+            </w:r>
+            <w:r>
+              <w:t xml:space="preserve"> y </w:t>
+            </w:r>
+            <w:r>
+              <w:t>“T</w:t>
+            </w:r>
+            <w:r>
+              <w:t xml:space="preserve">otal con </w:t>
+            </w:r>
+            <w:r>
+              <w:t>M</w:t>
+            </w:r>
+            <w:r>
+              <w:t>onedero</w:t>
+            </w:r>
+            <w:r>
+              <w:t>”</w:t>
+            </w:r>
+            <w:r>
+              <w:t xml:space="preserve">, calcula los campos y los llena, </w:t>
+            </w:r>
+            <w:r>
+              <w:t>y muestra</w:t>
+            </w:r>
+            <w:r>
+              <w:t xml:space="preserve"> el campo </w:t>
+            </w:r>
+            <w:r>
+              <w:t>”Conteo de Efectivo”</w:t>
             </w:r>
             <w:r>
               <w:t xml:space="preserve"> </w:t>
             </w:r>
             <w:r>
-              <w:t xml:space="preserve">campos, total </w:t>
-            </w:r>
-            <w:r>
-              <w:t>en efectivo</w:t>
-            </w:r>
-            <w:r>
-              <w:t xml:space="preserve">, </w:t>
-            </w:r>
-            <w:r>
-              <w:t>total con tarjeta</w:t>
-            </w:r>
-            <w:r>
-              <w:t xml:space="preserve"> y </w:t>
-            </w:r>
-            <w:r>
-              <w:t>total con monedero y</w:t>
+              <w:t xml:space="preserve">y </w:t>
+            </w:r>
+            <w:r>
+              <w:t>los</w:t>
+            </w:r>
+            <w:r>
+              <w:t xml:space="preserve"> bot</w:t>
+            </w:r>
+            <w:r>
+              <w:t xml:space="preserve">ones </w:t>
+            </w:r>
+            <w:r>
+              <w:t>“</w:t>
+            </w:r>
+            <w:r>
+              <w:t>Cerrar Caja</w:t>
+            </w:r>
+            <w:r>
+              <w:t>”</w:t>
             </w:r>
             <w:r>
               <w:t xml:space="preserve"> </w:t>
             </w:r>
             <w:r>
-              <w:t xml:space="preserve">total en caja, luego muestra un campo de conteo de efectivo </w:t>
-            </w:r>
-            <w:r>
-              <w:t xml:space="preserve">y </w:t>
-            </w:r>
-            <w:r>
-              <w:t>los</w:t>
-            </w:r>
-            <w:r>
-              <w:t xml:space="preserve"> bot</w:t>
-            </w:r>
-            <w:r>
-              <w:t xml:space="preserve">ones </w:t>
+              <w:t xml:space="preserve">desactivado y el botón </w:t>
             </w:r>
             <w:r>
               <w:t>“</w:t>
             </w:r>
             <w:r>
-              <w:t>Cerrar Caja</w:t>
+              <w:t>Cancelar</w:t>
             </w:r>
             <w:r>
               <w:t>”</w:t>
-            </w:r>
-            <w:r>
-              <w:t xml:space="preserve"> </w:t>
-            </w:r>
-            <w:r>
-              <w:t xml:space="preserve">desactivado y el botón </w:t>
-            </w:r>
-            <w:r>
-              <w:t>“</w:t>
-            </w:r>
-            <w:r>
-              <w:t>Cancelar</w:t>
-            </w:r>
-            <w:r>
-              <w:t>”</w:t>
-            </w:r>
-            <w:r>
-              <w:t xml:space="preserve">, </w:t>
-            </w:r>
-            <w:r>
-              <w:t xml:space="preserve">por </w:t>
-            </w:r>
-            <w:r>
-              <w:t>último,</w:t>
-            </w:r>
-            <w:r>
-              <w:t xml:space="preserve"> </w:t>
-            </w:r>
-            <w:r>
-              <w:t>recupera la lista de</w:t>
-            </w:r>
-            <w:r>
-              <w:t xml:space="preserve"> ventas</w:t>
-            </w:r>
-            <w:r>
-              <w:t xml:space="preserve"> </w:t>
-            </w:r>
-            <w:r>
-              <w:t>realizadas</w:t>
             </w:r>
             <w:r>
               <w:t>.</w:t>
@@ -489,7 +550,34 @@
               <w:t xml:space="preserve">El actor </w:t>
             </w:r>
             <w:r>
-              <w:t>digita el conteo de efectivo en su respectivo campo</w:t>
+              <w:t xml:space="preserve">digita el </w:t>
+            </w:r>
+            <w:r>
+              <w:t>“</w:t>
+            </w:r>
+            <w:r>
+              <w:t>C</w:t>
+            </w:r>
+            <w:r>
+              <w:t xml:space="preserve">onteo de </w:t>
+            </w:r>
+            <w:r>
+              <w:t>E</w:t>
+            </w:r>
+            <w:r>
+              <w:t>fectivo</w:t>
+            </w:r>
+            <w:r>
+              <w:t>”</w:t>
+            </w:r>
+            <w:r>
+              <w:t xml:space="preserve"> en </w:t>
+            </w:r>
+            <w:r>
+              <w:t>el</w:t>
+            </w:r>
+            <w:r>
+              <w:t xml:space="preserve"> campo</w:t>
             </w:r>
             <w:r>
               <w:t>.</w:t>
@@ -564,9 +652,17 @@
               <w:t xml:space="preserve">El sistema </w:t>
             </w:r>
             <w:r>
-              <w:t xml:space="preserve">muestra la venta </w:t>
-            </w:r>
-            <w:proofErr w:type="spellStart"/>
+              <w:t>muestra la venta</w:t>
+            </w:r>
+            <w:r>
+              <w:t>na</w:t>
+            </w:r>
+            <w:r>
+              <w:t xml:space="preserve"> </w:t>
+            </w:r>
+            <w:r>
+              <w:t>“</w:t>
+            </w:r>
             <w:r>
               <w:t>Confirma</w:t>
             </w:r>
@@ -576,7 +672,9 @@
             <w:r>
               <w:t>ionView</w:t>
             </w:r>
-            <w:proofErr w:type="spellEnd"/>
+            <w:r>
+              <w:t>”</w:t>
+            </w:r>
             <w:r>
               <w:t xml:space="preserve"> con el mensaje </w:t>
             </w:r>
@@ -672,16 +770,53 @@
             <w:r>
               <w:t xml:space="preserve"> </w:t>
             </w:r>
-            <w:proofErr w:type="spellStart"/>
+            <w:r>
+              <w:t>“</w:t>
+            </w:r>
             <w:r>
               <w:t>ConfirmacionView</w:t>
             </w:r>
-            <w:proofErr w:type="spellEnd"/>
+            <w:r>
+              <w:t>”</w:t>
+            </w:r>
             <w:r>
               <w:t>,</w:t>
             </w:r>
             <w:r>
-              <w:t xml:space="preserve"> valida el conteo de efectivo con el total en efectivo</w:t>
+              <w:t xml:space="preserve"> valida el </w:t>
+            </w:r>
+            <w:r>
+              <w:t>“C</w:t>
+            </w:r>
+            <w:r>
+              <w:t xml:space="preserve">onteo de </w:t>
+            </w:r>
+            <w:r>
+              <w:t>E</w:t>
+            </w:r>
+            <w:r>
+              <w:t>fectivo</w:t>
+            </w:r>
+            <w:r>
+              <w:t>”</w:t>
+            </w:r>
+            <w:r>
+              <w:t xml:space="preserve"> con el </w:t>
+            </w:r>
+            <w:r>
+              <w:t>“T</w:t>
+            </w:r>
+            <w:r>
+              <w:t xml:space="preserve">otal en </w:t>
+            </w:r>
+            <w:r>
+              <w:t>E</w:t>
+            </w:r>
+            <w:r>
+              <w:t>fectivo</w:t>
+            </w:r>
+            <w:r>
+              <w:t>”</w:t>
             </w:r>
             <w:r>
               <w:t xml:space="preserve"> (FA-03)</w:t>
@@ -690,13 +825,23 @@
               <w:t>,</w:t>
             </w:r>
             <w:r>
-              <w:t xml:space="preserve"> muestra una venta </w:t>
-            </w:r>
-            <w:proofErr w:type="spellStart"/>
+              <w:t xml:space="preserve"> muestra una venta</w:t>
+            </w:r>
+            <w:r>
+              <w:t>na</w:t>
+            </w:r>
+            <w:r>
+              <w:t xml:space="preserve"> </w:t>
+            </w:r>
+            <w:r>
+              <w:t>“</w:t>
+            </w:r>
             <w:r>
               <w:t>InfoView</w:t>
             </w:r>
-            <w:proofErr w:type="spellEnd"/>
+            <w:r>
+              <w:t>”</w:t>
+            </w:r>
             <w:r>
               <w:t xml:space="preserve"> con el mensaje </w:t>
             </w:r>
@@ -765,27 +910,176 @@
             <w:r>
               <w:t xml:space="preserve">El sistema cierra la ventana </w:t>
             </w:r>
-            <w:proofErr w:type="spellStart"/>
+            <w:r>
+              <w:t>“</w:t>
+            </w:r>
             <w:r>
               <w:t>InfoView</w:t>
             </w:r>
-            <w:proofErr w:type="spellEnd"/>
+            <w:r>
+              <w:t>”</w:t>
+            </w:r>
             <w:r>
               <w:t xml:space="preserve"> y abre la ventana </w:t>
             </w:r>
-            <w:proofErr w:type="spellStart"/>
+            <w:r>
+              <w:t>“</w:t>
+            </w:r>
             <w:r>
               <w:t>ReporteCajaView</w:t>
             </w:r>
-            <w:proofErr w:type="spellEnd"/>
-            <w:r>
-              <w:t xml:space="preserve"> con los campos Id de la caja, Fecha y hora de cierre, Número total de ventas realizadas, total de ventas en efectivo, total </w:t>
-            </w:r>
-            <w:r>
-              <w:t>de</w:t>
-            </w:r>
-            <w:r>
-              <w:t xml:space="preserve"> ventas por tarjeta, total de ventas por monedero, monto total en caja, Diferencias detectadas y responsable de caja</w:t>
+            <w:r>
+              <w:t>”</w:t>
+            </w:r>
+            <w:r>
+              <w:t xml:space="preserve"> con los campos </w:t>
+            </w:r>
+            <w:r>
+              <w:t>“No.</w:t>
+            </w:r>
+            <w:r>
+              <w:t xml:space="preserve"> de </w:t>
+            </w:r>
+            <w:r>
+              <w:t>C</w:t>
+            </w:r>
+            <w:r>
+              <w:t>aja</w:t>
+            </w:r>
+            <w:r>
+              <w:t>”</w:t>
+            </w:r>
+            <w:r>
+              <w:t xml:space="preserve">, </w:t>
+            </w:r>
+            <w:r>
+              <w:t>“</w:t>
+            </w:r>
+            <w:r>
+              <w:t xml:space="preserve">Fecha de </w:t>
+            </w:r>
+            <w:r>
+              <w:t>C</w:t>
+            </w:r>
+            <w:r>
+              <w:t>ierre</w:t>
+            </w:r>
+            <w:r>
+              <w:t>”</w:t>
+            </w:r>
+            <w:r>
+              <w:t xml:space="preserve">, </w:t>
+            </w:r>
+            <w:r>
+              <w:t>“No.</w:t>
+            </w:r>
+            <w:r>
+              <w:t xml:space="preserve"> de </w:t>
+            </w:r>
+            <w:r>
+              <w:t>V</w:t>
+            </w:r>
+            <w:r>
+              <w:t>entas</w:t>
+            </w:r>
+            <w:r>
+              <w:t>”</w:t>
+            </w:r>
+            <w:r>
+              <w:t xml:space="preserve">, </w:t>
+            </w:r>
+            <w:r>
+              <w:t>“T</w:t>
+            </w:r>
+            <w:r>
+              <w:t xml:space="preserve">otal en </w:t>
+            </w:r>
+            <w:r>
+              <w:t>E</w:t>
+            </w:r>
+            <w:r>
+              <w:t>fectivo</w:t>
+            </w:r>
+            <w:r>
+              <w:t>”</w:t>
+            </w:r>
+            <w:r>
+              <w:t xml:space="preserve">, </w:t>
+            </w:r>
+            <w:r>
+              <w:t>“T</w:t>
+            </w:r>
+            <w:r>
+              <w:t xml:space="preserve">otal </w:t>
+            </w:r>
+            <w:r>
+              <w:t>con</w:t>
+            </w:r>
+            <w:r>
+              <w:t xml:space="preserve"> </w:t>
+            </w:r>
+            <w:r>
+              <w:t>T</w:t>
+            </w:r>
+            <w:r>
+              <w:t>arjeta</w:t>
+            </w:r>
+            <w:r>
+              <w:t>”</w:t>
+            </w:r>
+            <w:r>
+              <w:t xml:space="preserve">, </w:t>
+            </w:r>
+            <w:r>
+              <w:t>“T</w:t>
+            </w:r>
+            <w:r>
+              <w:t xml:space="preserve">otal </w:t>
+            </w:r>
+            <w:r>
+              <w:t>con M</w:t>
+            </w:r>
+            <w:r>
+              <w:t>onedero</w:t>
+            </w:r>
+            <w:r>
+              <w:t>”, “Total”</w:t>
+            </w:r>
+            <w:r>
+              <w:t xml:space="preserve">, </w:t>
+            </w:r>
+            <w:r>
+              <w:t>“</w:t>
+            </w:r>
+            <w:r>
+              <w:t>Diferencias</w:t>
+            </w:r>
+            <w:r>
+              <w:t xml:space="preserve"> D</w:t>
+            </w:r>
+            <w:r>
+              <w:t>etectadas</w:t>
+            </w:r>
+            <w:r>
+              <w:t>”</w:t>
+            </w:r>
+            <w:r>
+              <w:t xml:space="preserve"> y </w:t>
+            </w:r>
+            <w:r>
+              <w:t>“R</w:t>
+            </w:r>
+            <w:r>
+              <w:t xml:space="preserve">esponsable de </w:t>
+            </w:r>
+            <w:r>
+              <w:t>C</w:t>
+            </w:r>
+            <w:r>
+              <w:t>aja</w:t>
+            </w:r>
+            <w:r>
+              <w:t>”</w:t>
             </w:r>
             <w:r>
               <w:t xml:space="preserve"> y un botón </w:t>
@@ -849,22 +1143,30 @@
             <w:r>
               <w:t xml:space="preserve"> </w:t>
             </w:r>
-            <w:proofErr w:type="spellStart"/>
+            <w:r>
+              <w:t>“</w:t>
+            </w:r>
             <w:r>
               <w:t>ReporteCajaView</w:t>
             </w:r>
-            <w:proofErr w:type="spellEnd"/>
+            <w:r>
+              <w:t>”</w:t>
+            </w:r>
             <w:r>
               <w:t xml:space="preserve"> y </w:t>
             </w:r>
-            <w:proofErr w:type="spellStart"/>
+            <w:r>
+              <w:t>“</w:t>
+            </w:r>
             <w:r>
               <w:t>CierreCaja</w:t>
             </w:r>
             <w:r>
               <w:t>View</w:t>
             </w:r>
-            <w:proofErr w:type="spellEnd"/>
+            <w:r>
+              <w:t>”</w:t>
+            </w:r>
             <w:r>
               <w:t xml:space="preserve"> y cierra la sesión del cajero</w:t>
             </w:r>
@@ -969,7 +1271,9 @@
             <w:r>
               <w:t xml:space="preserve"> </w:t>
             </w:r>
-            <w:proofErr w:type="spellStart"/>
+            <w:r>
+              <w:t>“</w:t>
+            </w:r>
             <w:r>
               <w:t>C</w:t>
             </w:r>
@@ -979,7 +1283,9 @@
             <w:r>
               <w:t>View</w:t>
             </w:r>
-            <w:proofErr w:type="spellEnd"/>
+            <w:r>
+              <w:t>”</w:t>
+            </w:r>
             <w:r>
               <w:t>.</w:t>
             </w:r>
@@ -1021,7 +1327,6 @@
               <w:jc w:val="both"/>
             </w:pPr>
             <w:r>
-              <w:lastRenderedPageBreak/>
               <w:t>El actor hace clic en el botón “Cancelar”</w:t>
             </w:r>
             <w:r>
@@ -1040,7 +1345,9 @@
             <w:r>
               <w:t xml:space="preserve">El sistema cierra la ventana </w:t>
             </w:r>
-            <w:proofErr w:type="spellStart"/>
+            <w:r>
+              <w:t>“</w:t>
+            </w:r>
             <w:r>
               <w:t>Confirma</w:t>
             </w:r>
@@ -1050,7 +1357,9 @@
             <w:r>
               <w:t>ionView</w:t>
             </w:r>
-            <w:proofErr w:type="spellEnd"/>
+            <w:r>
+              <w:t>”</w:t>
+            </w:r>
             <w:r>
               <w:t>.</w:t>
             </w:r>
@@ -1065,6 +1374,7 @@
               <w:jc w:val="both"/>
             </w:pPr>
             <w:r>
+              <w:lastRenderedPageBreak/>
               <w:t>R</w:t>
             </w:r>
             <w:r>
@@ -1103,7 +1413,9 @@
             <w:r>
               <w:t xml:space="preserve">El sistema muestra una ventana </w:t>
             </w:r>
-            <w:proofErr w:type="spellStart"/>
+            <w:r>
+              <w:t>“</w:t>
+            </w:r>
             <w:r>
               <w:t>Confirma</w:t>
             </w:r>
@@ -1113,7 +1425,9 @@
             <w:r>
               <w:t>ionView</w:t>
             </w:r>
-            <w:proofErr w:type="spellEnd"/>
+            <w:r>
+              <w:t>”</w:t>
+            </w:r>
             <w:r>
               <w:t xml:space="preserve"> con el mensaje </w:t>
             </w:r>
@@ -1191,7 +1505,9 @@
             <w:r>
               <w:t xml:space="preserve"> en el reporte de caja, cierra la ventana </w:t>
             </w:r>
-            <w:proofErr w:type="spellStart"/>
+            <w:r>
+              <w:t>“</w:t>
+            </w:r>
             <w:r>
               <w:t>Confirma</w:t>
             </w:r>
@@ -1201,7 +1517,9 @@
             <w:r>
               <w:t>ionView</w:t>
             </w:r>
-            <w:proofErr w:type="spellEnd"/>
+            <w:r>
+              <w:t>”</w:t>
+            </w:r>
             <w:r>
               <w:t xml:space="preserve"> y regresa al flujo normal en el paso 9.</w:t>
             </w:r>
@@ -1237,7 +1555,9 @@
             <w:r>
               <w:t xml:space="preserve">El sistema cierra la ventana </w:t>
             </w:r>
-            <w:proofErr w:type="spellStart"/>
+            <w:r>
+              <w:t>“</w:t>
+            </w:r>
             <w:r>
               <w:t>Confirma</w:t>
             </w:r>
@@ -1247,7 +1567,9 @@
             <w:r>
               <w:t>ionView</w:t>
             </w:r>
-            <w:proofErr w:type="spellEnd"/>
+            <w:r>
+              <w:t>”</w:t>
+            </w:r>
             <w:r>
               <w:t xml:space="preserve"> y regresa al flujo normal en el paso 2.</w:t>
             </w:r>
@@ -1311,11 +1633,15 @@
             <w:r>
               <w:t xml:space="preserve">El sistema muestra en pantalla la ventana </w:t>
             </w:r>
-            <w:proofErr w:type="spellStart"/>
+            <w:r>
+              <w:t>“</w:t>
+            </w:r>
             <w:r>
               <w:t>ErrorView</w:t>
             </w:r>
-            <w:proofErr w:type="spellEnd"/>
+            <w:r>
+              <w:t>”</w:t>
+            </w:r>
             <w:r>
               <w:t xml:space="preserve"> con el mensaje “</w:t>
             </w:r>
@@ -1355,22 +1681,30 @@
             <w:r>
               <w:t xml:space="preserve">El sistema cierra las ventanas </w:t>
             </w:r>
-            <w:proofErr w:type="spellStart"/>
+            <w:r>
+              <w:t>“</w:t>
+            </w:r>
             <w:r>
               <w:t>ErrorView</w:t>
             </w:r>
-            <w:proofErr w:type="spellEnd"/>
+            <w:r>
+              <w:t>”</w:t>
+            </w:r>
             <w:r>
               <w:t xml:space="preserve"> y</w:t>
             </w:r>
             <w:r>
               <w:t xml:space="preserve"> </w:t>
             </w:r>
-            <w:proofErr w:type="spellStart"/>
+            <w:r>
+              <w:t>“</w:t>
+            </w:r>
             <w:r>
               <w:t>CierreCajaView</w:t>
             </w:r>
-            <w:proofErr w:type="spellEnd"/>
+            <w:r>
+              <w:t>”</w:t>
+            </w:r>
             <w:r>
               <w:t>.</w:t>
             </w:r>

</xml_diff>

<commit_message>
Se agregó el diagrama de secuencia del CU19 - Cierre de caja chica y se modificó su descripción
</commit_message>
<xml_diff>
--- a/Documentación/CU-19_CierreDeCaja/Descripción.docx
+++ b/Documentación/CU-19_CierreDeCaja/Descripción.docx
@@ -547,6 +547,41 @@
               <w:jc w:val="both"/>
             </w:pPr>
             <w:r>
+              <w:t>El actor busca en campo “Buscar”.</w:t>
+            </w:r>
+            <w:r>
+              <w:t xml:space="preserve"> (FA-01)</w:t>
+            </w:r>
+          </w:p>
+          <w:p>
+            <w:pPr>
+              <w:pStyle w:val="Prrafodelista"/>
+              <w:numPr>
+                <w:ilvl w:val="0"/>
+                <w:numId w:val="1"/>
+              </w:numPr>
+              <w:jc w:val="both"/>
+            </w:pPr>
+            <w:r>
+              <w:t xml:space="preserve">El sistema filtra las VENTAs por </w:t>
+            </w:r>
+            <w:r>
+              <w:t>“</w:t>
+            </w:r>
+            <w:r>
+              <w:t>No. Venta”.</w:t>
+            </w:r>
+          </w:p>
+          <w:p>
+            <w:pPr>
+              <w:pStyle w:val="Prrafodelista"/>
+              <w:numPr>
+                <w:ilvl w:val="0"/>
+                <w:numId w:val="1"/>
+              </w:numPr>
+              <w:jc w:val="both"/>
+            </w:pPr>
+            <w:r>
               <w:t xml:space="preserve">El actor </w:t>
             </w:r>
             <w:r>
@@ -1327,6 +1362,7 @@
               <w:jc w:val="both"/>
             </w:pPr>
             <w:r>
+              <w:lastRenderedPageBreak/>
               <w:t>El actor hace clic en el botón “Cancelar”</w:t>
             </w:r>
             <w:r>
@@ -1374,7 +1410,6 @@
               <w:jc w:val="both"/>
             </w:pPr>
             <w:r>
-              <w:lastRenderedPageBreak/>
               <w:t>R</w:t>
             </w:r>
             <w:r>

</xml_diff>